<commit_message>
Prva faza web prodaje
</commit_message>
<xml_diff>
--- a/ZeEditovanje/Продаја собних врата(Goran Rasic).docx
+++ b/ZeEditovanje/Продаја собних врата(Goran Rasic).docx
@@ -7,6 +7,8 @@
         <w:ind w:firstLine="0"/>
         <w:jc w:val="both"/>
       </w:pPr>
+      <w:bookmarkStart w:id="0" w:name="_GoBack"/>
+      <w:bookmarkEnd w:id="0"/>
       <w:r>
         <w:rPr>
           <w:noProof/>
@@ -417,9 +419,12 @@
           <w:lang w:val="sr-Cyrl-RS"/>
         </w:rPr>
         <w:sectPr>
-          <w:headerReference w:type="default" r:id="rId10"/>
-          <w:footerReference w:type="even" r:id="rId11"/>
-          <w:footerReference w:type="default" r:id="rId12"/>
+          <w:headerReference w:type="even" r:id="rId10"/>
+          <w:headerReference w:type="default" r:id="rId11"/>
+          <w:footerReference w:type="even" r:id="rId12"/>
+          <w:footerReference w:type="default" r:id="rId13"/>
+          <w:headerReference w:type="first" r:id="rId14"/>
+          <w:footerReference w:type="first" r:id="rId15"/>
           <w:pgSz w:w="11907" w:h="16839" w:code="9"/>
           <w:pgMar w:top="1418" w:right="1134" w:bottom="1418" w:left="1134" w:header="720" w:footer="720" w:gutter="0"/>
           <w:pgNumType w:start="0"/>
@@ -478,8 +483,7 @@
             <w:rPr>
               <w:rFonts w:asciiTheme="minorHAnsi" w:eastAsiaTheme="minorEastAsia" w:hAnsiTheme="minorHAnsi"/>
               <w:noProof/>
-              <w:sz w:val="40"/>
-              <w:szCs w:val="40"/>
+              <w:sz w:val="22"/>
             </w:rPr>
           </w:pPr>
           <w:r>
@@ -503,14 +507,11 @@
             </w:rPr>
             <w:fldChar w:fldCharType="separate"/>
           </w:r>
-          <w:hyperlink w:anchor="_Toc131538203" w:history="1">
+          <w:hyperlink w:anchor="_Toc131886059" w:history="1">
             <w:r>
               <w:rPr>
                 <w:rStyle w:val="Hyperlink"/>
                 <w:noProof/>
-                <w:sz w:val="40"/>
-                <w:szCs w:val="40"/>
-                <w:lang w:val="sr-Cyrl-RS"/>
               </w:rPr>
               <w:t>Увод</w:t>
             </w:r>
@@ -518,8 +519,6 @@
               <w:rPr>
                 <w:noProof/>
                 <w:webHidden/>
-                <w:sz w:val="40"/>
-                <w:szCs w:val="40"/>
               </w:rPr>
               <w:tab/>
             </w:r>
@@ -527,10 +526,42 @@
               <w:rPr>
                 <w:noProof/>
                 <w:webHidden/>
-                <w:sz w:val="40"/>
-                <w:szCs w:val="40"/>
+              </w:rPr>
+              <w:fldChar w:fldCharType="begin"/>
+            </w:r>
+            <w:r>
+              <w:rPr>
+                <w:noProof/>
+                <w:webHidden/>
+              </w:rPr>
+              <w:instrText xml:space="preserve"> PAGEREF _Toc131886059 \h </w:instrText>
+            </w:r>
+            <w:r>
+              <w:rPr>
+                <w:noProof/>
+                <w:webHidden/>
+              </w:rPr>
+            </w:r>
+            <w:r>
+              <w:rPr>
+                <w:noProof/>
+                <w:webHidden/>
+              </w:rPr>
+              <w:fldChar w:fldCharType="separate"/>
+            </w:r>
+            <w:r>
+              <w:rPr>
+                <w:noProof/>
+                <w:webHidden/>
               </w:rPr>
               <w:t>1</w:t>
+            </w:r>
+            <w:r>
+              <w:rPr>
+                <w:noProof/>
+                <w:webHidden/>
+              </w:rPr>
+              <w:fldChar w:fldCharType="end"/>
             </w:r>
           </w:hyperlink>
         </w:p>
@@ -541,20 +572,16 @@
               <w:tab w:val="right" w:leader="dot" w:pos="9629"/>
             </w:tabs>
             <w:rPr>
+              <w:rFonts w:asciiTheme="minorHAnsi" w:eastAsiaTheme="minorEastAsia" w:hAnsiTheme="minorHAnsi"/>
               <w:noProof/>
-              <w:sz w:val="40"/>
-              <w:szCs w:val="40"/>
-              <w:lang w:val="sr-Cyrl-RS"/>
+              <w:sz w:val="22"/>
             </w:rPr>
           </w:pPr>
-          <w:hyperlink w:anchor="_Toc131538204" w:history="1">
+          <w:hyperlink w:anchor="_Toc131886060" w:history="1">
             <w:r>
               <w:rPr>
                 <w:rStyle w:val="Hyperlink"/>
                 <w:noProof/>
-                <w:sz w:val="40"/>
-                <w:szCs w:val="40"/>
-                <w:lang w:val="sr-Cyrl-RS"/>
               </w:rPr>
               <w:t>Опис решења</w:t>
             </w:r>
@@ -562,8 +589,6 @@
               <w:rPr>
                 <w:noProof/>
                 <w:webHidden/>
-                <w:sz w:val="40"/>
-                <w:szCs w:val="40"/>
               </w:rPr>
               <w:tab/>
             </w:r>
@@ -571,37 +596,184 @@
               <w:rPr>
                 <w:noProof/>
                 <w:webHidden/>
-                <w:sz w:val="40"/>
-                <w:szCs w:val="40"/>
+              </w:rPr>
+              <w:fldChar w:fldCharType="begin"/>
+            </w:r>
+            <w:r>
+              <w:rPr>
+                <w:noProof/>
+                <w:webHidden/>
+              </w:rPr>
+              <w:instrText xml:space="preserve"> PAGEREF _Toc131886060 \h </w:instrText>
+            </w:r>
+            <w:r>
+              <w:rPr>
+                <w:noProof/>
+                <w:webHidden/>
+              </w:rPr>
+            </w:r>
+            <w:r>
+              <w:rPr>
+                <w:noProof/>
+                <w:webHidden/>
+              </w:rPr>
+              <w:fldChar w:fldCharType="separate"/>
+            </w:r>
+            <w:r>
+              <w:rPr>
+                <w:noProof/>
+                <w:webHidden/>
               </w:rPr>
               <w:t>2</w:t>
+            </w:r>
+            <w:r>
+              <w:rPr>
+                <w:noProof/>
+                <w:webHidden/>
+              </w:rPr>
+              <w:fldChar w:fldCharType="end"/>
             </w:r>
           </w:hyperlink>
         </w:p>
         <w:p>
           <w:pPr>
+            <w:pStyle w:val="TOC1"/>
+            <w:tabs>
+              <w:tab w:val="right" w:leader="dot" w:pos="9629"/>
+            </w:tabs>
             <w:rPr>
-              <w:sz w:val="40"/>
-              <w:szCs w:val="40"/>
-              <w:lang w:val="sr-Cyrl-RS"/>
+              <w:rFonts w:asciiTheme="minorHAnsi" w:eastAsiaTheme="minorEastAsia" w:hAnsiTheme="minorHAnsi"/>
+              <w:noProof/>
+              <w:sz w:val="22"/>
             </w:rPr>
           </w:pPr>
-          <w:r>
+          <w:hyperlink w:anchor="_Toc131886061" w:history="1">
+            <w:r>
+              <w:rPr>
+                <w:rStyle w:val="Hyperlink"/>
+                <w:noProof/>
+              </w:rPr>
+              <w:t>Релациона табела</w:t>
+            </w:r>
+            <w:r>
+              <w:rPr>
+                <w:noProof/>
+                <w:webHidden/>
+              </w:rPr>
+              <w:tab/>
+            </w:r>
+            <w:r>
+              <w:rPr>
+                <w:noProof/>
+                <w:webHidden/>
+              </w:rPr>
+              <w:fldChar w:fldCharType="begin"/>
+            </w:r>
+            <w:r>
+              <w:rPr>
+                <w:noProof/>
+                <w:webHidden/>
+              </w:rPr>
+              <w:instrText xml:space="preserve"> PAGEREF _Toc131886061 \h </w:instrText>
+            </w:r>
+            <w:r>
+              <w:rPr>
+                <w:noProof/>
+                <w:webHidden/>
+              </w:rPr>
+            </w:r>
+            <w:r>
+              <w:rPr>
+                <w:noProof/>
+                <w:webHidden/>
+              </w:rPr>
+              <w:fldChar w:fldCharType="separate"/>
+            </w:r>
+            <w:r>
+              <w:rPr>
+                <w:noProof/>
+                <w:webHidden/>
+              </w:rPr>
+              <w:t>6</w:t>
+            </w:r>
+            <w:r>
+              <w:rPr>
+                <w:noProof/>
+                <w:webHidden/>
+              </w:rPr>
+              <w:fldChar w:fldCharType="end"/>
+            </w:r>
+          </w:hyperlink>
+        </w:p>
+        <w:p>
+          <w:pPr>
+            <w:pStyle w:val="TOC1"/>
+            <w:tabs>
+              <w:tab w:val="right" w:leader="dot" w:pos="9629"/>
+            </w:tabs>
             <w:rPr>
-              <w:sz w:val="40"/>
-              <w:szCs w:val="40"/>
-              <w:lang w:val="sr-Cyrl-RS"/>
+              <w:rFonts w:asciiTheme="minorHAnsi" w:eastAsiaTheme="minorEastAsia" w:hAnsiTheme="minorHAnsi"/>
+              <w:noProof/>
+              <w:sz w:val="22"/>
             </w:rPr>
-            <w:t>ССА.......................................</w:t>
-          </w:r>
-          <w:r>
-            <w:rPr>
-              <w:sz w:val="40"/>
-              <w:szCs w:val="40"/>
-              <w:lang w:val="sr-Cyrl-RS"/>
-            </w:rPr>
-            <w:t>...............................4</w:t>
-          </w:r>
+          </w:pPr>
+          <w:hyperlink w:anchor="_Toc131886062" w:history="1">
+            <w:r>
+              <w:rPr>
+                <w:rStyle w:val="Hyperlink"/>
+                <w:noProof/>
+              </w:rPr>
+              <w:t>Мов дијаграм</w:t>
+            </w:r>
+            <w:r>
+              <w:rPr>
+                <w:noProof/>
+                <w:webHidden/>
+              </w:rPr>
+              <w:tab/>
+            </w:r>
+            <w:r>
+              <w:rPr>
+                <w:noProof/>
+                <w:webHidden/>
+              </w:rPr>
+              <w:fldChar w:fldCharType="begin"/>
+            </w:r>
+            <w:r>
+              <w:rPr>
+                <w:noProof/>
+                <w:webHidden/>
+              </w:rPr>
+              <w:instrText xml:space="preserve"> PAGEREF _Toc131886062 \h </w:instrText>
+            </w:r>
+            <w:r>
+              <w:rPr>
+                <w:noProof/>
+                <w:webHidden/>
+              </w:rPr>
+            </w:r>
+            <w:r>
+              <w:rPr>
+                <w:noProof/>
+                <w:webHidden/>
+              </w:rPr>
+              <w:fldChar w:fldCharType="separate"/>
+            </w:r>
+            <w:r>
+              <w:rPr>
+                <w:noProof/>
+                <w:webHidden/>
+              </w:rPr>
+              <w:t>7</w:t>
+            </w:r>
+            <w:r>
+              <w:rPr>
+                <w:noProof/>
+                <w:webHidden/>
+              </w:rPr>
+              <w:fldChar w:fldCharType="end"/>
+            </w:r>
+          </w:hyperlink>
         </w:p>
         <w:p>
           <w:r>
@@ -642,8 +814,6 @@
           <w:lang w:val="sr-Cyrl-RS"/>
         </w:rPr>
       </w:pPr>
-      <w:bookmarkStart w:id="0" w:name="_GoBack"/>
-      <w:bookmarkEnd w:id="0"/>
     </w:p>
     <w:p>
       <w:pPr>
@@ -787,22 +957,16 @@
     <w:p>
       <w:pPr>
         <w:pStyle w:val="Heading1"/>
-        <w:rPr>
-          <w:sz w:val="44"/>
-          <w:szCs w:val="44"/>
-          <w:lang w:val="sr-Cyrl-RS"/>
-        </w:rPr>
-      </w:pPr>
+      </w:pPr>
+      <w:bookmarkStart w:id="3" w:name="_Toc131886059"/>
+      <w:proofErr w:type="spellStart"/>
       <w:r>
-        <w:rPr>
-          <w:sz w:val="44"/>
-          <w:szCs w:val="44"/>
-          <w:lang w:val="sr-Cyrl-RS"/>
-        </w:rPr>
         <w:t>Увод</w:t>
       </w:r>
       <w:bookmarkEnd w:id="1"/>
       <w:bookmarkEnd w:id="2"/>
+      <w:bookmarkEnd w:id="3"/>
+      <w:proofErr w:type="spellEnd"/>
     </w:p>
     <w:p>
       <w:pPr>
@@ -979,25 +1143,27 @@
     <w:p>
       <w:pPr>
         <w:pStyle w:val="Heading1"/>
-        <w:rPr>
-          <w:sz w:val="44"/>
-          <w:szCs w:val="44"/>
-          <w:lang w:val="sr-Cyrl-RS"/>
-        </w:rPr>
-      </w:pPr>
-      <w:bookmarkStart w:id="3" w:name="_Toc131538126"/>
-      <w:bookmarkStart w:id="4" w:name="_Toc131538204"/>
+      </w:pPr>
+      <w:bookmarkStart w:id="4" w:name="_Toc131538126"/>
+      <w:bookmarkStart w:id="5" w:name="_Toc131538204"/>
+      <w:bookmarkStart w:id="6" w:name="_Toc131886060"/>
+      <w:proofErr w:type="spellStart"/>
       <w:r>
-        <w:rPr>
-          <w:sz w:val="44"/>
-          <w:szCs w:val="44"/>
-          <w:lang w:val="sr-Cyrl-RS"/>
-        </w:rPr>
         <w:lastRenderedPageBreak/>
-        <w:t>Опис решења</w:t>
+        <w:t>Опис</w:t>
       </w:r>
-      <w:bookmarkEnd w:id="3"/>
+      <w:proofErr w:type="spellEnd"/>
+      <w:r>
+        <w:t xml:space="preserve"> </w:t>
+      </w:r>
+      <w:proofErr w:type="spellStart"/>
+      <w:r>
+        <w:t>решења</w:t>
+      </w:r>
       <w:bookmarkEnd w:id="4"/>
+      <w:bookmarkEnd w:id="5"/>
+      <w:bookmarkEnd w:id="6"/>
+      <w:proofErr w:type="spellEnd"/>
     </w:p>
     <w:p>
       <w:pPr>
@@ -1071,7 +1237,7 @@
           <w:szCs w:val="36"/>
           <w:lang w:val="sr-Cyrl-RS"/>
         </w:rPr>
-        <w:t xml:space="preserve">Једном када купац одабере врата која жели да купи, апликација му омогућава да направи онлајн наруџбину и плати исту само једним кликом. Купци такође могу да </w:t>
+        <w:t xml:space="preserve">Једном када купац одабере врата која жели да купи, апликација му омогућава да направи онлајн наруџбину и плати исту само једним кликом. Купци такође могу да прате своју наруџбину кроз процес испоруке, тако да у </w:t>
       </w:r>
       <w:r>
         <w:rPr>
@@ -1080,7 +1246,7 @@
           <w:lang w:val="sr-Cyrl-RS"/>
         </w:rPr>
         <w:lastRenderedPageBreak/>
-        <w:t>прате своју наруџбину кроз процес испоруке, тако да у сваком тренутку знају где се њихова проуџбина налази и када ће стићи.</w:t>
+        <w:t>сваком тренутку знају где се њихова проуџбина налази и када ће стићи.</w:t>
       </w:r>
     </w:p>
     <w:p>
@@ -1329,7 +1495,7 @@
                 <w:noProof/>
               </w:rPr>
               <w:drawing>
-                <wp:inline distT="0" distB="0" distL="0" distR="0" wp14:anchorId="5EF1DCB4" wp14:editId="7FACD807">
+                <wp:inline distT="0" distB="0" distL="0" distR="0" wp14:anchorId="4E1BC88F" wp14:editId="1AE9FB08">
                   <wp:extent cx="6124575" cy="3667125"/>
                   <wp:effectExtent l="0" t="0" r="9525" b="9525"/>
                   <wp:docPr id="2" name="Picture 2"/>
@@ -1344,7 +1510,7 @@
                           <pic:cNvPicPr/>
                         </pic:nvPicPr>
                         <pic:blipFill>
-                          <a:blip r:embed="rId13">
+                          <a:blip r:embed="rId16">
                             <a:extLst>
                               <a:ext uri="{28A0092B-C50C-407E-A947-70E740481C1C}">
                                 <a14:useLocalDpi xmlns:a14="http://schemas.microsoft.com/office/drawing/2010/main" val="0"/>
@@ -1578,7 +1744,7 @@
                 <w:noProof/>
               </w:rPr>
               <w:drawing>
-                <wp:inline distT="0" distB="0" distL="0" distR="0" wp14:anchorId="0040E48B" wp14:editId="548C61F7">
+                <wp:inline distT="0" distB="0" distL="0" distR="0" wp14:anchorId="1D5016A9" wp14:editId="24820014">
                   <wp:extent cx="6124575" cy="7266305"/>
                   <wp:effectExtent l="0" t="0" r="9525" b="0"/>
                   <wp:docPr id="4" name="Picture 4"/>
@@ -1593,7 +1759,7 @@
                           <pic:cNvPicPr/>
                         </pic:nvPicPr>
                         <pic:blipFill>
-                          <a:blip r:embed="rId14">
+                          <a:blip r:embed="rId17">
                             <a:extLst>
                               <a:ext uri="{28A0092B-C50C-407E-A947-70E740481C1C}">
                                 <a14:useLocalDpi xmlns:a14="http://schemas.microsoft.com/office/drawing/2010/main" val="0"/>
@@ -1625,13 +1791,299 @@
     </w:tbl>
     <w:p>
       <w:pPr>
+        <w:pStyle w:val="Heading1"/>
+      </w:pPr>
+      <w:bookmarkStart w:id="7" w:name="_Toc131886061"/>
+      <w:proofErr w:type="spellStart"/>
+      <w:r>
+        <w:lastRenderedPageBreak/>
+        <w:t>Релациона</w:t>
+      </w:r>
+      <w:proofErr w:type="spellEnd"/>
+      <w:r>
+        <w:t xml:space="preserve"> </w:t>
+      </w:r>
+      <w:proofErr w:type="spellStart"/>
+      <w:r>
+        <w:t>табела</w:t>
+      </w:r>
+      <w:bookmarkEnd w:id="7"/>
+      <w:proofErr w:type="spellEnd"/>
+    </w:p>
+    <w:p>
+      <w:pPr>
         <w:ind w:firstLine="0"/>
         <w:rPr>
+          <w:noProof/>
           <w:sz w:val="32"/>
           <w:szCs w:val="32"/>
-          <w:lang w:val="sr-Cyrl-RS"/>
-        </w:rPr>
-      </w:pPr>
+        </w:rPr>
+      </w:pPr>
+    </w:p>
+    <w:p>
+      <w:pPr>
+        <w:ind w:firstLine="0"/>
+        <w:rPr>
+          <w:noProof/>
+          <w:sz w:val="32"/>
+          <w:szCs w:val="32"/>
+        </w:rPr>
+      </w:pPr>
+    </w:p>
+    <w:p>
+      <w:pPr>
+        <w:ind w:firstLine="0"/>
+        <w:rPr>
+          <w:sz w:val="32"/>
+          <w:szCs w:val="32"/>
+        </w:rPr>
+      </w:pPr>
+    </w:p>
+    <w:p>
+      <w:pPr>
+        <w:ind w:firstLine="0"/>
+        <w:rPr>
+          <w:sz w:val="32"/>
+          <w:szCs w:val="32"/>
+        </w:rPr>
+      </w:pPr>
+      <w:r>
+        <w:rPr>
+          <w:noProof/>
+          <w:sz w:val="32"/>
+          <w:szCs w:val="32"/>
+        </w:rPr>
+        <w:drawing>
+          <wp:inline distT="0" distB="0" distL="0" distR="0" wp14:anchorId="2A49B8F6" wp14:editId="694989F6">
+            <wp:extent cx="6120765" cy="3556000"/>
+            <wp:effectExtent l="0" t="0" r="0" b="6350"/>
+            <wp:docPr id="3" name="Picture 3"/>
+            <wp:cNvGraphicFramePr>
+              <a:graphicFrameLocks xmlns:a="http://schemas.openxmlformats.org/drawingml/2006/main" noChangeAspect="1"/>
+            </wp:cNvGraphicFramePr>
+            <a:graphic xmlns:a="http://schemas.openxmlformats.org/drawingml/2006/main">
+              <a:graphicData uri="http://schemas.openxmlformats.org/drawingml/2006/picture">
+                <pic:pic xmlns:pic="http://schemas.openxmlformats.org/drawingml/2006/picture">
+                  <pic:nvPicPr>
+                    <pic:cNvPr id="0" name="Access.png"/>
+                    <pic:cNvPicPr/>
+                  </pic:nvPicPr>
+                  <pic:blipFill>
+                    <a:blip r:embed="rId18">
+                      <a:extLst>
+                        <a:ext uri="{28A0092B-C50C-407E-A947-70E740481C1C}">
+                          <a14:useLocalDpi xmlns:a14="http://schemas.microsoft.com/office/drawing/2010/main" val="0"/>
+                        </a:ext>
+                      </a:extLst>
+                    </a:blip>
+                    <a:stretch>
+                      <a:fillRect/>
+                    </a:stretch>
+                  </pic:blipFill>
+                  <pic:spPr>
+                    <a:xfrm>
+                      <a:off x="0" y="0"/>
+                      <a:ext cx="6120765" cy="3556000"/>
+                    </a:xfrm>
+                    <a:prstGeom prst="rect">
+                      <a:avLst/>
+                    </a:prstGeom>
+                  </pic:spPr>
+                </pic:pic>
+              </a:graphicData>
+            </a:graphic>
+          </wp:inline>
+        </w:drawing>
+      </w:r>
+    </w:p>
+    <w:p>
+      <w:pPr>
+        <w:ind w:firstLine="0"/>
+        <w:rPr>
+          <w:sz w:val="32"/>
+          <w:szCs w:val="32"/>
+        </w:rPr>
+      </w:pPr>
+    </w:p>
+    <w:p>
+      <w:pPr>
+        <w:ind w:firstLine="0"/>
+        <w:rPr>
+          <w:sz w:val="32"/>
+          <w:szCs w:val="32"/>
+        </w:rPr>
+      </w:pPr>
+    </w:p>
+    <w:p>
+      <w:pPr>
+        <w:ind w:firstLine="0"/>
+        <w:rPr>
+          <w:sz w:val="32"/>
+          <w:szCs w:val="32"/>
+        </w:rPr>
+      </w:pPr>
+    </w:p>
+    <w:p>
+      <w:pPr>
+        <w:ind w:firstLine="0"/>
+        <w:rPr>
+          <w:sz w:val="32"/>
+          <w:szCs w:val="32"/>
+        </w:rPr>
+      </w:pPr>
+    </w:p>
+    <w:p>
+      <w:pPr>
+        <w:ind w:firstLine="0"/>
+        <w:rPr>
+          <w:sz w:val="32"/>
+          <w:szCs w:val="32"/>
+        </w:rPr>
+      </w:pPr>
+    </w:p>
+    <w:p>
+      <w:pPr>
+        <w:ind w:firstLine="0"/>
+        <w:rPr>
+          <w:sz w:val="32"/>
+          <w:szCs w:val="32"/>
+        </w:rPr>
+      </w:pPr>
+    </w:p>
+    <w:p>
+      <w:pPr>
+        <w:ind w:firstLine="0"/>
+        <w:rPr>
+          <w:sz w:val="32"/>
+          <w:szCs w:val="32"/>
+        </w:rPr>
+      </w:pPr>
+    </w:p>
+    <w:p>
+      <w:pPr>
+        <w:ind w:firstLine="0"/>
+        <w:rPr>
+          <w:sz w:val="32"/>
+          <w:szCs w:val="32"/>
+        </w:rPr>
+      </w:pPr>
+    </w:p>
+    <w:p>
+      <w:pPr>
+        <w:ind w:firstLine="0"/>
+        <w:rPr>
+          <w:sz w:val="32"/>
+          <w:szCs w:val="32"/>
+        </w:rPr>
+      </w:pPr>
+    </w:p>
+    <w:p>
+      <w:pPr>
+        <w:ind w:firstLine="0"/>
+        <w:rPr>
+          <w:sz w:val="32"/>
+          <w:szCs w:val="32"/>
+        </w:rPr>
+      </w:pPr>
+    </w:p>
+    <w:p>
+      <w:pPr>
+        <w:pStyle w:val="Heading1"/>
+      </w:pPr>
+      <w:bookmarkStart w:id="8" w:name="_Toc131886062"/>
+      <w:proofErr w:type="spellStart"/>
+      <w:r>
+        <w:lastRenderedPageBreak/>
+        <w:t>Мов</w:t>
+      </w:r>
+      <w:proofErr w:type="spellEnd"/>
+      <w:r>
+        <w:t xml:space="preserve"> </w:t>
+      </w:r>
+      <w:proofErr w:type="spellStart"/>
+      <w:r>
+        <w:t>дијаграм</w:t>
+      </w:r>
+      <w:bookmarkEnd w:id="8"/>
+      <w:proofErr w:type="spellEnd"/>
+    </w:p>
+    <w:p>
+      <w:pPr>
+        <w:ind w:firstLine="0"/>
+        <w:rPr>
+          <w:sz w:val="32"/>
+          <w:szCs w:val="32"/>
+          <w:lang w:val="sr-Cyrl-RS"/>
+        </w:rPr>
+      </w:pPr>
+    </w:p>
+    <w:p>
+      <w:pPr>
+        <w:ind w:firstLine="0"/>
+        <w:rPr>
+          <w:sz w:val="32"/>
+          <w:szCs w:val="32"/>
+          <w:lang w:val="sr-Cyrl-RS"/>
+        </w:rPr>
+      </w:pPr>
+    </w:p>
+    <w:p>
+      <w:pPr>
+        <w:ind w:firstLine="0"/>
+        <w:rPr>
+          <w:sz w:val="32"/>
+          <w:szCs w:val="32"/>
+          <w:lang w:val="sr-Cyrl-RS"/>
+        </w:rPr>
+      </w:pPr>
+      <w:r>
+        <w:rPr>
+          <w:noProof/>
+          <w:sz w:val="32"/>
+          <w:szCs w:val="32"/>
+        </w:rPr>
+        <w:drawing>
+          <wp:inline distT="0" distB="0" distL="0" distR="0">
+            <wp:extent cx="6120765" cy="4806950"/>
+            <wp:effectExtent l="0" t="0" r="0" b="0"/>
+            <wp:docPr id="6" name="Picture 6"/>
+            <wp:cNvGraphicFramePr>
+              <a:graphicFrameLocks xmlns:a="http://schemas.openxmlformats.org/drawingml/2006/main" noChangeAspect="1"/>
+            </wp:cNvGraphicFramePr>
+            <a:graphic xmlns:a="http://schemas.openxmlformats.org/drawingml/2006/main">
+              <a:graphicData uri="http://schemas.openxmlformats.org/drawingml/2006/picture">
+                <pic:pic xmlns:pic="http://schemas.openxmlformats.org/drawingml/2006/picture">
+                  <pic:nvPicPr>
+                    <pic:cNvPr id="0" name="Mov dijagram.png"/>
+                    <pic:cNvPicPr/>
+                  </pic:nvPicPr>
+                  <pic:blipFill>
+                    <a:blip r:embed="rId19" cstate="print">
+                      <a:extLst>
+                        <a:ext uri="{28A0092B-C50C-407E-A947-70E740481C1C}">
+                          <a14:useLocalDpi xmlns:a14="http://schemas.microsoft.com/office/drawing/2010/main" val="0"/>
+                        </a:ext>
+                      </a:extLst>
+                    </a:blip>
+                    <a:stretch>
+                      <a:fillRect/>
+                    </a:stretch>
+                  </pic:blipFill>
+                  <pic:spPr>
+                    <a:xfrm>
+                      <a:off x="0" y="0"/>
+                      <a:ext cx="6120765" cy="4806950"/>
+                    </a:xfrm>
+                    <a:prstGeom prst="rect">
+                      <a:avLst/>
+                    </a:prstGeom>
+                  </pic:spPr>
+                </pic:pic>
+              </a:graphicData>
+            </a:graphic>
+          </wp:inline>
+        </w:drawing>
+      </w:r>
     </w:p>
     <w:sectPr>
       <w:pgSz w:w="11907" w:h="16839" w:code="9"/>
@@ -1724,7 +2176,7 @@
           <w:rPr>
             <w:noProof/>
           </w:rPr>
-          <w:t>1</w:t>
+          <w:t>7</w:t>
         </w:r>
         <w:r>
           <w:rPr>
@@ -1738,6 +2190,16 @@
 </w:ftr>
 </file>
 
+<file path=word/footer3.xml><?xml version="1.0" encoding="utf-8"?>
+<w:ftr xmlns:wpc="http://schemas.microsoft.com/office/word/2010/wordprocessingCanvas" xmlns:mc="http://schemas.openxmlformats.org/markup-compatibility/2006" xmlns:o="urn:schemas-microsoft-com:office:office" xmlns:r="http://schemas.openxmlformats.org/officeDocument/2006/relationships" xmlns:m="http://schemas.openxmlformats.org/officeDocument/2006/math" xmlns:v="urn:schemas-microsoft-com:vml" xmlns:wp14="http://schemas.microsoft.com/office/word/2010/wordprocessingDrawing" xmlns:wp="http://schemas.openxmlformats.org/drawingml/2006/wordprocessingDrawing" xmlns:w10="urn:schemas-microsoft-com:office:word" xmlns:w="http://schemas.openxmlformats.org/wordprocessingml/2006/main" xmlns:w14="http://schemas.microsoft.com/office/word/2010/wordml" xmlns:wpg="http://schemas.microsoft.com/office/word/2010/wordprocessingGroup" xmlns:wpi="http://schemas.microsoft.com/office/word/2010/wordprocessingInk" xmlns:wne="http://schemas.microsoft.com/office/word/2006/wordml" xmlns:wps="http://schemas.microsoft.com/office/word/2010/wordprocessingShape" mc:Ignorable="w14 wp14">
+  <w:p>
+    <w:pPr>
+      <w:pStyle w:val="Footer"/>
+    </w:pPr>
+  </w:p>
+</w:ftr>
+</file>
+
 <file path=word/footnotes.xml><?xml version="1.0" encoding="utf-8"?>
 <w:footnotes xmlns:wpc="http://schemas.microsoft.com/office/word/2010/wordprocessingCanvas" xmlns:mc="http://schemas.openxmlformats.org/markup-compatibility/2006" xmlns:o="urn:schemas-microsoft-com:office:office" xmlns:r="http://schemas.openxmlformats.org/officeDocument/2006/relationships" xmlns:m="http://schemas.openxmlformats.org/officeDocument/2006/math" xmlns:v="urn:schemas-microsoft-com:vml" xmlns:wp14="http://schemas.microsoft.com/office/word/2010/wordprocessingDrawing" xmlns:wp="http://schemas.openxmlformats.org/drawingml/2006/wordprocessingDrawing" xmlns:w10="urn:schemas-microsoft-com:office:word" xmlns:w="http://schemas.openxmlformats.org/wordprocessingml/2006/main" xmlns:w14="http://schemas.microsoft.com/office/word/2010/wordml" xmlns:wpg="http://schemas.microsoft.com/office/word/2010/wordprocessingGroup" xmlns:wpi="http://schemas.microsoft.com/office/word/2010/wordprocessingInk" xmlns:wne="http://schemas.microsoft.com/office/word/2006/wordml" xmlns:wps="http://schemas.microsoft.com/office/word/2010/wordprocessingShape" mc:Ignorable="w14 wp14">
   <w:footnote w:type="separator" w:id="-1">
@@ -1768,6 +2230,16 @@
   <w:p>
     <w:pPr>
       <w:pStyle w:val="Header"/>
+    </w:pPr>
+  </w:p>
+</w:hdr>
+</file>
+
+<file path=word/header2.xml><?xml version="1.0" encoding="utf-8"?>
+<w:hdr xmlns:wpc="http://schemas.microsoft.com/office/word/2010/wordprocessingCanvas" xmlns:mc="http://schemas.openxmlformats.org/markup-compatibility/2006" xmlns:o="urn:schemas-microsoft-com:office:office" xmlns:r="http://schemas.openxmlformats.org/officeDocument/2006/relationships" xmlns:m="http://schemas.openxmlformats.org/officeDocument/2006/math" xmlns:v="urn:schemas-microsoft-com:vml" xmlns:wp14="http://schemas.microsoft.com/office/word/2010/wordprocessingDrawing" xmlns:wp="http://schemas.openxmlformats.org/drawingml/2006/wordprocessingDrawing" xmlns:w10="urn:schemas-microsoft-com:office:word" xmlns:w="http://schemas.openxmlformats.org/wordprocessingml/2006/main" xmlns:w14="http://schemas.microsoft.com/office/word/2010/wordml" xmlns:wpg="http://schemas.microsoft.com/office/word/2010/wordprocessingGroup" xmlns:wpi="http://schemas.microsoft.com/office/word/2010/wordprocessingInk" xmlns:wne="http://schemas.microsoft.com/office/word/2006/wordml" xmlns:wps="http://schemas.microsoft.com/office/word/2010/wordprocessingShape" mc:Ignorable="w14 wp14">
+  <w:p>
+    <w:pPr>
+      <w:pStyle w:val="Header"/>
       <w:jc w:val="right"/>
       <w:rPr>
         <w:u w:val="single"/>
@@ -1789,6 +2261,16 @@
       <w:rPr>
         <w:u w:val="single"/>
       </w:rPr>
+    </w:pPr>
+  </w:p>
+</w:hdr>
+</file>
+
+<file path=word/header3.xml><?xml version="1.0" encoding="utf-8"?>
+<w:hdr xmlns:wpc="http://schemas.microsoft.com/office/word/2010/wordprocessingCanvas" xmlns:mc="http://schemas.openxmlformats.org/markup-compatibility/2006" xmlns:o="urn:schemas-microsoft-com:office:office" xmlns:r="http://schemas.openxmlformats.org/officeDocument/2006/relationships" xmlns:m="http://schemas.openxmlformats.org/officeDocument/2006/math" xmlns:v="urn:schemas-microsoft-com:vml" xmlns:wp14="http://schemas.microsoft.com/office/word/2010/wordprocessingDrawing" xmlns:wp="http://schemas.openxmlformats.org/drawingml/2006/wordprocessingDrawing" xmlns:w10="urn:schemas-microsoft-com:office:word" xmlns:w="http://schemas.openxmlformats.org/wordprocessingml/2006/main" xmlns:w14="http://schemas.microsoft.com/office/word/2010/wordml" xmlns:wpg="http://schemas.microsoft.com/office/word/2010/wordprocessingGroup" xmlns:wpi="http://schemas.microsoft.com/office/word/2010/wordprocessingInk" xmlns:wne="http://schemas.microsoft.com/office/word/2006/wordml" xmlns:wps="http://schemas.microsoft.com/office/word/2010/wordprocessingShape" mc:Ignorable="w14 wp14">
+  <w:p>
+    <w:pPr>
+      <w:pStyle w:val="Header"/>
     </w:pPr>
   </w:p>
 </w:hdr>
@@ -1817,7 +2299,7 @@
         <v:path o:extrusionok="f" gradientshapeok="t" o:connecttype="rect"/>
         <o:lock v:ext="edit" aspectratio="t"/>
       </v:shapetype>
-      <v:shape id="_x0000_i1031" type="#_x0000_t75" style="width:2.25pt;height:.75pt;visibility:visible" o:bullet="t">
+      <v:shape id="_x0000_i1027" type="#_x0000_t75" style="width:2.3pt;height:.6pt;visibility:visible" o:bullet="t">
         <v:imagedata r:id="rId1" o:title=""/>
       </v:shape>
     </w:pict>
@@ -4705,7 +5187,7 @@
 </file>
 
 <file path=customXml/itemProps1.xml><?xml version="1.0" encoding="utf-8"?>
-<ds:datastoreItem xmlns:ds="http://schemas.openxmlformats.org/officeDocument/2006/customXml" ds:itemID="{C70414C9-D8F6-47D5-8579-8C263B090FC0}">
+<ds:datastoreItem xmlns:ds="http://schemas.openxmlformats.org/officeDocument/2006/customXml" ds:itemID="{8A9EB14C-22F3-452B-8CF2-7CBEC0A64DAE}">
   <ds:schemaRefs>
     <ds:schemaRef ds:uri="http://schemas.openxmlformats.org/officeDocument/2006/bibliography"/>
   </ds:schemaRefs>

</xml_diff>